<commit_message>
Globant Requisitos added explanations
</commit_message>
<xml_diff>
--- a/GlobantEnglish.docx
+++ b/GlobantEnglish.docx
@@ -245,35 +245,172 @@
           <w:lang w:val="es-CO"/>
         </w:rPr>
       </w:pPr>
+      <w:proofErr w:type="spellStart"/>
       <w:r>
         <w:rPr>
           <w:rFonts w:ascii="High Tower Text" w:hAnsi="High Tower Text"/>
           <w:lang w:val="es-CO"/>
         </w:rPr>
-        <w:t xml:space="preserve">Rendimiento esta </w:t>
-      </w:r>
-      <w:proofErr w:type="spellStart"/>
+        <w:t>If</w:t>
+      </w:r>
+      <w:proofErr w:type="spellEnd"/>
       <w:r>
         <w:rPr>
           <w:rFonts w:ascii="High Tower Text" w:hAnsi="High Tower Text"/>
           <w:lang w:val="es-CO"/>
         </w:rPr>
-        <w:t>major</w:t>
-      </w:r>
-      <w:proofErr w:type="spellEnd"/>
+        <w:t xml:space="preserve"> </w:t>
+      </w:r>
+      <w:proofErr w:type="spellStart"/>
       <w:r>
         <w:rPr>
           <w:rFonts w:ascii="High Tower Text" w:hAnsi="High Tower Text"/>
           <w:lang w:val="es-CO"/>
         </w:rPr>
-        <w:t xml:space="preserve"> cuando hacienda cambios en una </w:t>
-      </w:r>
-      <w:proofErr w:type="spellStart"/>
+        <w:t>there</w:t>
+      </w:r>
+      <w:proofErr w:type="spellEnd"/>
       <w:r>
         <w:rPr>
           <w:rFonts w:ascii="High Tower Text" w:hAnsi="High Tower Text"/>
           <w:lang w:val="es-CO"/>
         </w:rPr>
+        <w:t xml:space="preserve"> </w:t>
+      </w:r>
+      <w:proofErr w:type="spellStart"/>
+      <w:r>
+        <w:rPr>
+          <w:rFonts w:ascii="High Tower Text" w:hAnsi="High Tower Text"/>
+          <w:lang w:val="es-CO"/>
+        </w:rPr>
+        <w:t>will</w:t>
+      </w:r>
+      <w:proofErr w:type="spellEnd"/>
+      <w:r>
+        <w:rPr>
+          <w:rFonts w:ascii="High Tower Text" w:hAnsi="High Tower Text"/>
+          <w:lang w:val="es-CO"/>
+        </w:rPr>
+        <w:t xml:space="preserve"> </w:t>
+      </w:r>
+      <w:proofErr w:type="spellStart"/>
+      <w:r>
+        <w:rPr>
+          <w:rFonts w:ascii="High Tower Text" w:hAnsi="High Tower Text"/>
+          <w:lang w:val="es-CO"/>
+        </w:rPr>
+        <w:t>be</w:t>
+      </w:r>
+      <w:proofErr w:type="spellEnd"/>
+      <w:r>
+        <w:rPr>
+          <w:rFonts w:ascii="High Tower Text" w:hAnsi="High Tower Text"/>
+          <w:lang w:val="es-CO"/>
+        </w:rPr>
+        <w:t xml:space="preserve"> </w:t>
+      </w:r>
+      <w:proofErr w:type="spellStart"/>
+      <w:r>
+        <w:rPr>
+          <w:rFonts w:ascii="High Tower Text" w:hAnsi="High Tower Text"/>
+          <w:lang w:val="es-CO"/>
+        </w:rPr>
+        <w:t>many</w:t>
+      </w:r>
+      <w:proofErr w:type="spellEnd"/>
+      <w:r>
+        <w:rPr>
+          <w:rFonts w:ascii="High Tower Text" w:hAnsi="High Tower Text"/>
+          <w:lang w:val="es-CO"/>
+        </w:rPr>
+        <w:t xml:space="preserve"> </w:t>
+      </w:r>
+      <w:proofErr w:type="spellStart"/>
+      <w:r>
+        <w:rPr>
+          <w:rFonts w:ascii="High Tower Text" w:hAnsi="High Tower Text"/>
+          <w:lang w:val="es-CO"/>
+        </w:rPr>
+        <w:t>add</w:t>
+      </w:r>
+      <w:proofErr w:type="spellEnd"/>
+      <w:r>
+        <w:rPr>
+          <w:rFonts w:ascii="High Tower Text" w:hAnsi="High Tower Text"/>
+          <w:lang w:val="es-CO"/>
+        </w:rPr>
+        <w:t>/</w:t>
+      </w:r>
+      <w:proofErr w:type="spellStart"/>
+      <w:r>
+        <w:rPr>
+          <w:rFonts w:ascii="High Tower Text" w:hAnsi="High Tower Text"/>
+          <w:lang w:val="es-CO"/>
+        </w:rPr>
+        <w:t>remove</w:t>
+      </w:r>
+      <w:proofErr w:type="spellEnd"/>
+      <w:r>
+        <w:rPr>
+          <w:rFonts w:ascii="High Tower Text" w:hAnsi="High Tower Text"/>
+          <w:lang w:val="es-CO"/>
+        </w:rPr>
+        <w:t xml:space="preserve"> data, </w:t>
+      </w:r>
+      <w:proofErr w:type="spellStart"/>
+      <w:r>
+        <w:rPr>
+          <w:rFonts w:ascii="High Tower Text" w:hAnsi="High Tower Text"/>
+          <w:lang w:val="es-CO"/>
+        </w:rPr>
+        <w:t>the</w:t>
+      </w:r>
+      <w:proofErr w:type="spellEnd"/>
+      <w:r>
+        <w:rPr>
+          <w:rFonts w:ascii="High Tower Text" w:hAnsi="High Tower Text"/>
+          <w:lang w:val="es-CO"/>
+        </w:rPr>
+        <w:t xml:space="preserve"> performance </w:t>
+      </w:r>
+      <w:proofErr w:type="spellStart"/>
+      <w:r>
+        <w:rPr>
+          <w:rFonts w:ascii="High Tower Text" w:hAnsi="High Tower Text"/>
+          <w:lang w:val="es-CO"/>
+        </w:rPr>
+        <w:t>is</w:t>
+      </w:r>
+      <w:proofErr w:type="spellEnd"/>
+      <w:r>
+        <w:rPr>
+          <w:rFonts w:ascii="High Tower Text" w:hAnsi="High Tower Text"/>
+          <w:lang w:val="es-CO"/>
+        </w:rPr>
+        <w:t xml:space="preserve"> </w:t>
+      </w:r>
+      <w:proofErr w:type="spellStart"/>
+      <w:r>
+        <w:rPr>
+          <w:rFonts w:ascii="High Tower Text" w:hAnsi="High Tower Text"/>
+          <w:lang w:val="es-CO"/>
+        </w:rPr>
+        <w:t>better</w:t>
+      </w:r>
+      <w:proofErr w:type="spellEnd"/>
+      <w:r>
+        <w:rPr>
+          <w:rFonts w:ascii="High Tower Text" w:hAnsi="High Tower Text"/>
+          <w:lang w:val="es-CO"/>
+        </w:rPr>
+        <w:t xml:space="preserve"> in </w:t>
+      </w:r>
+      <w:proofErr w:type="spellStart"/>
+      <w:r>
+        <w:rPr>
+          <w:rFonts w:ascii="High Tower Text" w:hAnsi="High Tower Text"/>
+          <w:lang w:val="es-CO"/>
+        </w:rPr>
         <w:t>Linked</w:t>
       </w:r>
       <w:proofErr w:type="spellEnd"/>
@@ -298,21 +435,23 @@
           <w:rFonts w:ascii="High Tower Text" w:hAnsi="High Tower Text"/>
           <w:lang w:val="es-CO"/>
         </w:rPr>
-        <w:t>. Pero es mejor p</w:t>
-      </w:r>
+        <w:t xml:space="preserve">. </w:t>
+      </w:r>
+      <w:proofErr w:type="spellStart"/>
       <w:r>
         <w:rPr>
           <w:rFonts w:ascii="High Tower Text" w:hAnsi="High Tower Text"/>
           <w:lang w:val="es-CO"/>
         </w:rPr>
-        <w:t xml:space="preserve">ara </w:t>
-      </w:r>
+        <w:t>But</w:t>
+      </w:r>
+      <w:proofErr w:type="spellEnd"/>
       <w:r>
         <w:rPr>
           <w:rFonts w:ascii="High Tower Text" w:hAnsi="High Tower Text"/>
           <w:lang w:val="es-CO"/>
         </w:rPr>
-        <w:t xml:space="preserve">almacenar y recuperar los datos desde </w:t>
+        <w:t xml:space="preserve"> </w:t>
       </w:r>
       <w:proofErr w:type="spellStart"/>
       <w:r>
@@ -337,6 +476,123 @@
           <w:lang w:val="es-CO"/>
         </w:rPr>
         <w:t>List</w:t>
+      </w:r>
+      <w:proofErr w:type="spellEnd"/>
+      <w:r>
+        <w:rPr>
+          <w:rFonts w:ascii="High Tower Text" w:hAnsi="High Tower Text"/>
+          <w:lang w:val="es-CO"/>
+        </w:rPr>
+        <w:t xml:space="preserve"> </w:t>
+      </w:r>
+      <w:proofErr w:type="spellStart"/>
+      <w:r>
+        <w:rPr>
+          <w:rFonts w:ascii="High Tower Text" w:hAnsi="High Tower Text"/>
+          <w:lang w:val="es-CO"/>
+        </w:rPr>
+        <w:t>is</w:t>
+      </w:r>
+      <w:proofErr w:type="spellEnd"/>
+      <w:r>
+        <w:rPr>
+          <w:rFonts w:ascii="High Tower Text" w:hAnsi="High Tower Text"/>
+          <w:lang w:val="es-CO"/>
+        </w:rPr>
+        <w:t xml:space="preserve"> </w:t>
+      </w:r>
+      <w:proofErr w:type="spellStart"/>
+      <w:r>
+        <w:rPr>
+          <w:rFonts w:ascii="High Tower Text" w:hAnsi="High Tower Text"/>
+          <w:lang w:val="es-CO"/>
+        </w:rPr>
+        <w:t>better</w:t>
+      </w:r>
+      <w:proofErr w:type="spellEnd"/>
+      <w:r>
+        <w:rPr>
+          <w:rFonts w:ascii="High Tower Text" w:hAnsi="High Tower Text"/>
+          <w:lang w:val="es-CO"/>
+        </w:rPr>
+        <w:t xml:space="preserve"> </w:t>
+      </w:r>
+      <w:proofErr w:type="spellStart"/>
+      <w:r>
+        <w:rPr>
+          <w:rFonts w:ascii="High Tower Text" w:hAnsi="High Tower Text"/>
+          <w:lang w:val="es-CO"/>
+        </w:rPr>
+        <w:t>when</w:t>
+      </w:r>
+      <w:proofErr w:type="spellEnd"/>
+      <w:r>
+        <w:rPr>
+          <w:rFonts w:ascii="High Tower Text" w:hAnsi="High Tower Text"/>
+          <w:lang w:val="es-CO"/>
+        </w:rPr>
+        <w:t xml:space="preserve"> </w:t>
+      </w:r>
+      <w:proofErr w:type="spellStart"/>
+      <w:r>
+        <w:rPr>
+          <w:rFonts w:ascii="High Tower Text" w:hAnsi="High Tower Text"/>
+          <w:lang w:val="es-CO"/>
+        </w:rPr>
+        <w:t>there</w:t>
+      </w:r>
+      <w:proofErr w:type="spellEnd"/>
+      <w:r>
+        <w:rPr>
+          <w:rFonts w:ascii="High Tower Text" w:hAnsi="High Tower Text"/>
+          <w:lang w:val="es-CO"/>
+        </w:rPr>
+        <w:t xml:space="preserve"> </w:t>
+      </w:r>
+      <w:r>
+        <w:rPr>
+          <w:rFonts w:ascii="High Tower Text" w:hAnsi="High Tower Text"/>
+          <w:lang w:val="es-CO"/>
+        </w:rPr>
+        <w:t>are</w:t>
+      </w:r>
+      <w:r>
+        <w:rPr>
+          <w:rFonts w:ascii="High Tower Text" w:hAnsi="High Tower Text"/>
+          <w:lang w:val="es-CO"/>
+        </w:rPr>
+        <w:t xml:space="preserve"> more </w:t>
+      </w:r>
+      <w:proofErr w:type="spellStart"/>
+      <w:r>
+        <w:rPr>
+          <w:rFonts w:ascii="High Tower Text" w:hAnsi="High Tower Text"/>
+          <w:lang w:val="es-CO"/>
+        </w:rPr>
+        <w:t>get</w:t>
+      </w:r>
+      <w:proofErr w:type="spellEnd"/>
+      <w:r>
+        <w:rPr>
+          <w:rFonts w:ascii="High Tower Text" w:hAnsi="High Tower Text"/>
+          <w:lang w:val="es-CO"/>
+        </w:rPr>
+        <w:t xml:space="preserve"> </w:t>
+      </w:r>
+      <w:proofErr w:type="spellStart"/>
+      <w:r>
+        <w:rPr>
+          <w:rFonts w:ascii="High Tower Text" w:hAnsi="High Tower Text"/>
+          <w:lang w:val="es-CO"/>
+        </w:rPr>
+        <w:t>operation</w:t>
+      </w:r>
+      <w:r>
+        <w:rPr>
+          <w:rFonts w:ascii="High Tower Text" w:hAnsi="High Tower Text"/>
+          <w:lang w:val="es-CO"/>
+        </w:rPr>
+        <w:t>s</w:t>
       </w:r>
       <w:proofErr w:type="spellEnd"/>
       <w:r>
@@ -2590,6 +2846,451 @@
       <w:pPr>
         <w:pStyle w:val="ListParagraph"/>
         <w:numPr>
+          <w:ilvl w:val="0"/>
+          <w:numId w:val="1"/>
+        </w:numPr>
+        <w:shd w:val="clear" w:color="auto" w:fill="FFFFFF"/>
+        <w:spacing w:after="24" w:line="240" w:lineRule="auto"/>
+        <w:rPr>
+          <w:rFonts w:ascii="Arial" w:eastAsia="Times New Roman" w:hAnsi="Arial" w:cs="Arial"/>
+          <w:b/>
+          <w:bCs/>
+          <w:color w:val="222222"/>
+          <w:sz w:val="16"/>
+          <w:szCs w:val="9"/>
+          <w:lang w:eastAsia="en-US"/>
+        </w:rPr>
+      </w:pPr>
+      <w:hyperlink r:id="rId6" w:tooltip="Single responsibility principle" w:history="1">
+        <w:r>
+          <w:rPr>
+            <w:rFonts w:ascii="Arial" w:eastAsia="Times New Roman" w:hAnsi="Arial" w:cs="Arial"/>
+            <w:b/>
+            <w:bCs/>
+            <w:color w:val="0B0080"/>
+            <w:sz w:val="16"/>
+            <w:lang w:eastAsia="en-US"/>
+          </w:rPr>
+          <w:t>Single responsibility principle</w:t>
+        </w:r>
+      </w:hyperlink>
+      <w:hyperlink r:id="rId7" w:anchor="cite_note-4" w:history="1">
+        <w:r>
+          <w:rPr>
+            <w:rFonts w:ascii="Arial" w:eastAsia="Times New Roman" w:hAnsi="Arial" w:cs="Arial"/>
+            <w:color w:val="0B0080"/>
+            <w:sz w:val="15"/>
+            <w:vertAlign w:val="superscript"/>
+            <w:lang w:eastAsia="en-US"/>
+          </w:rPr>
+          <w:t>[4]</w:t>
+        </w:r>
+      </w:hyperlink>
+    </w:p>
+    <w:p>
+      <w:pPr>
+        <w:pStyle w:val="ListParagraph"/>
+        <w:numPr>
+          <w:ilvl w:val="0"/>
+          <w:numId w:val="1"/>
+        </w:numPr>
+        <w:shd w:val="clear" w:color="auto" w:fill="FFFFFF"/>
+        <w:spacing w:after="24" w:line="240" w:lineRule="auto"/>
+        <w:rPr>
+          <w:rFonts w:ascii="Arial" w:eastAsia="Times New Roman" w:hAnsi="Arial" w:cs="Arial"/>
+          <w:color w:val="222222"/>
+          <w:sz w:val="16"/>
+          <w:szCs w:val="9"/>
+          <w:lang w:eastAsia="en-US"/>
+        </w:rPr>
+      </w:pPr>
+      <w:r>
+        <w:rPr>
+          <w:rFonts w:ascii="Arial" w:eastAsia="Times New Roman" w:hAnsi="Arial" w:cs="Arial"/>
+          <w:color w:val="222222"/>
+          <w:sz w:val="16"/>
+          <w:szCs w:val="9"/>
+          <w:lang w:eastAsia="en-US"/>
+        </w:rPr>
+        <w:t>a </w:t>
+      </w:r>
+      <w:hyperlink r:id="rId8" w:tooltip="Class (computer science)" w:history="1">
+        <w:r>
+          <w:rPr>
+            <w:rFonts w:ascii="Arial" w:eastAsia="Times New Roman" w:hAnsi="Arial" w:cs="Arial"/>
+            <w:color w:val="0B0080"/>
+            <w:sz w:val="16"/>
+            <w:lang w:eastAsia="en-US"/>
+          </w:rPr>
+          <w:t>class</w:t>
+        </w:r>
+      </w:hyperlink>
+      <w:r>
+        <w:rPr>
+          <w:rFonts w:ascii="Arial" w:eastAsia="Times New Roman" w:hAnsi="Arial" w:cs="Arial"/>
+          <w:color w:val="222222"/>
+          <w:sz w:val="16"/>
+          <w:szCs w:val="9"/>
+          <w:lang w:eastAsia="en-US"/>
+        </w:rPr>
+        <w:t> should have only a single responsibility (i.e. changes to only one part of the software's specification should be able to affect the specification of the class).</w:t>
+      </w:r>
+    </w:p>
+    <w:p>
+      <w:pPr>
+        <w:pStyle w:val="ListParagraph"/>
+        <w:numPr>
+          <w:ilvl w:val="0"/>
+          <w:numId w:val="1"/>
+        </w:numPr>
+        <w:shd w:val="clear" w:color="auto" w:fill="FFFFFF"/>
+        <w:spacing w:after="24" w:line="240" w:lineRule="auto"/>
+        <w:rPr>
+          <w:rFonts w:ascii="Arial" w:eastAsia="Times New Roman" w:hAnsi="Arial" w:cs="Arial"/>
+          <w:b/>
+          <w:bCs/>
+          <w:color w:val="222222"/>
+          <w:sz w:val="16"/>
+          <w:szCs w:val="9"/>
+          <w:lang w:eastAsia="en-US"/>
+        </w:rPr>
+      </w:pPr>
+      <w:hyperlink r:id="rId9" w:tooltip="Open/closed principle" w:history="1">
+        <w:r>
+          <w:rPr>
+            <w:rFonts w:ascii="Arial" w:eastAsia="Times New Roman" w:hAnsi="Arial" w:cs="Arial"/>
+            <w:b/>
+            <w:bCs/>
+            <w:color w:val="0B0080"/>
+            <w:sz w:val="16"/>
+            <w:lang w:eastAsia="en-US"/>
+          </w:rPr>
+          <w:t>Open/closed principle</w:t>
+        </w:r>
+      </w:hyperlink>
+      <w:hyperlink r:id="rId10" w:anchor="cite_note-5" w:history="1">
+        <w:r>
+          <w:rPr>
+            <w:rFonts w:ascii="Arial" w:eastAsia="Times New Roman" w:hAnsi="Arial" w:cs="Arial"/>
+            <w:color w:val="0B0080"/>
+            <w:sz w:val="15"/>
+            <w:vertAlign w:val="superscript"/>
+            <w:lang w:eastAsia="en-US"/>
+          </w:rPr>
+          <w:t>[5]</w:t>
+        </w:r>
+      </w:hyperlink>
+    </w:p>
+    <w:p>
+      <w:pPr>
+        <w:pStyle w:val="ListParagraph"/>
+        <w:numPr>
+          <w:ilvl w:val="0"/>
+          <w:numId w:val="1"/>
+        </w:numPr>
+        <w:shd w:val="clear" w:color="auto" w:fill="FFFFFF"/>
+        <w:spacing w:after="24" w:line="240" w:lineRule="auto"/>
+        <w:rPr>
+          <w:rFonts w:ascii="Arial" w:eastAsia="Times New Roman" w:hAnsi="Arial" w:cs="Arial"/>
+          <w:color w:val="222222"/>
+          <w:sz w:val="16"/>
+          <w:szCs w:val="9"/>
+          <w:lang w:eastAsia="en-US"/>
+        </w:rPr>
+      </w:pPr>
+      <w:r>
+        <w:rPr>
+          <w:rFonts w:ascii="Arial" w:eastAsia="Times New Roman" w:hAnsi="Arial" w:cs="Arial"/>
+          <w:color w:val="222222"/>
+          <w:sz w:val="16"/>
+          <w:szCs w:val="9"/>
+          <w:lang w:eastAsia="en-US"/>
+        </w:rPr>
+        <w:t>"software entities … should be open for extension, but closed for modification."</w:t>
+      </w:r>
+    </w:p>
+    <w:p>
+      <w:pPr>
+        <w:pStyle w:val="ListParagraph"/>
+        <w:numPr>
+          <w:ilvl w:val="0"/>
+          <w:numId w:val="1"/>
+        </w:numPr>
+        <w:shd w:val="clear" w:color="auto" w:fill="FFFFFF"/>
+        <w:spacing w:after="24" w:line="240" w:lineRule="auto"/>
+        <w:rPr>
+          <w:rFonts w:ascii="Arial" w:eastAsia="Times New Roman" w:hAnsi="Arial" w:cs="Arial"/>
+          <w:b/>
+          <w:bCs/>
+          <w:color w:val="222222"/>
+          <w:sz w:val="16"/>
+          <w:szCs w:val="9"/>
+          <w:lang w:eastAsia="en-US"/>
+        </w:rPr>
+      </w:pPr>
+      <w:hyperlink r:id="rId11" w:tooltip="Liskov substitution principle" w:history="1">
+        <w:proofErr w:type="spellStart"/>
+        <w:r>
+          <w:rPr>
+            <w:rFonts w:ascii="Arial" w:eastAsia="Times New Roman" w:hAnsi="Arial" w:cs="Arial"/>
+            <w:b/>
+            <w:bCs/>
+            <w:color w:val="0B0080"/>
+            <w:sz w:val="16"/>
+            <w:lang w:eastAsia="en-US"/>
+          </w:rPr>
+          <w:t>Liskov</w:t>
+        </w:r>
+        <w:proofErr w:type="spellEnd"/>
+        <w:r>
+          <w:rPr>
+            <w:rFonts w:ascii="Arial" w:eastAsia="Times New Roman" w:hAnsi="Arial" w:cs="Arial"/>
+            <w:b/>
+            <w:bCs/>
+            <w:color w:val="0B0080"/>
+            <w:sz w:val="16"/>
+            <w:lang w:eastAsia="en-US"/>
+          </w:rPr>
+          <w:t xml:space="preserve"> substitution principle</w:t>
+        </w:r>
+      </w:hyperlink>
+      <w:hyperlink r:id="rId12" w:anchor="cite_note-6" w:history="1">
+        <w:r>
+          <w:rPr>
+            <w:rFonts w:ascii="Arial" w:eastAsia="Times New Roman" w:hAnsi="Arial" w:cs="Arial"/>
+            <w:color w:val="0B0080"/>
+            <w:sz w:val="15"/>
+            <w:vertAlign w:val="superscript"/>
+            <w:lang w:eastAsia="en-US"/>
+          </w:rPr>
+          <w:t>[6]</w:t>
+        </w:r>
+      </w:hyperlink>
+    </w:p>
+    <w:p>
+      <w:pPr>
+        <w:pStyle w:val="ListParagraph"/>
+        <w:numPr>
+          <w:ilvl w:val="0"/>
+          <w:numId w:val="1"/>
+        </w:numPr>
+        <w:shd w:val="clear" w:color="auto" w:fill="FFFFFF"/>
+        <w:spacing w:after="24" w:line="240" w:lineRule="auto"/>
+        <w:rPr>
+          <w:rFonts w:ascii="Arial" w:eastAsia="Times New Roman" w:hAnsi="Arial" w:cs="Arial"/>
+          <w:color w:val="222222"/>
+          <w:sz w:val="16"/>
+          <w:szCs w:val="9"/>
+          <w:lang w:eastAsia="en-US"/>
+        </w:rPr>
+      </w:pPr>
+      <w:r>
+        <w:rPr>
+          <w:rFonts w:ascii="Arial" w:eastAsia="Times New Roman" w:hAnsi="Arial" w:cs="Arial"/>
+          <w:color w:val="222222"/>
+          <w:sz w:val="16"/>
+          <w:szCs w:val="9"/>
+          <w:lang w:eastAsia="en-US"/>
+        </w:rPr>
+        <w:t>"objects in a program should be replaceable with instances of their subtypes without altering the correctness of that program." See also </w:t>
+      </w:r>
+      <w:hyperlink r:id="rId13" w:tooltip="Design by contract" w:history="1">
+        <w:r>
+          <w:rPr>
+            <w:rFonts w:ascii="Arial" w:eastAsia="Times New Roman" w:hAnsi="Arial" w:cs="Arial"/>
+            <w:color w:val="0B0080"/>
+            <w:sz w:val="16"/>
+            <w:lang w:eastAsia="en-US"/>
+          </w:rPr>
+          <w:t>design by contract</w:t>
+        </w:r>
+      </w:hyperlink>
+      <w:r>
+        <w:rPr>
+          <w:rFonts w:ascii="Arial" w:eastAsia="Times New Roman" w:hAnsi="Arial" w:cs="Arial"/>
+          <w:color w:val="222222"/>
+          <w:sz w:val="16"/>
+          <w:szCs w:val="9"/>
+          <w:lang w:eastAsia="en-US"/>
+        </w:rPr>
+        <w:t>.</w:t>
+      </w:r>
+    </w:p>
+    <w:p>
+      <w:pPr>
+        <w:pStyle w:val="ListParagraph"/>
+        <w:numPr>
+          <w:ilvl w:val="0"/>
+          <w:numId w:val="1"/>
+        </w:numPr>
+        <w:shd w:val="clear" w:color="auto" w:fill="FFFFFF"/>
+        <w:spacing w:after="24" w:line="240" w:lineRule="auto"/>
+        <w:rPr>
+          <w:rFonts w:ascii="Arial" w:eastAsia="Times New Roman" w:hAnsi="Arial" w:cs="Arial"/>
+          <w:b/>
+          <w:bCs/>
+          <w:color w:val="222222"/>
+          <w:sz w:val="16"/>
+          <w:szCs w:val="9"/>
+          <w:lang w:eastAsia="en-US"/>
+        </w:rPr>
+      </w:pPr>
+      <w:hyperlink r:id="rId14" w:tooltip="Interface segregation principle" w:history="1">
+        <w:r>
+          <w:rPr>
+            <w:rFonts w:ascii="Arial" w:eastAsia="Times New Roman" w:hAnsi="Arial" w:cs="Arial"/>
+            <w:b/>
+            <w:bCs/>
+            <w:color w:val="0B0080"/>
+            <w:sz w:val="16"/>
+            <w:lang w:eastAsia="en-US"/>
+          </w:rPr>
+          <w:t>Interface segregation principle</w:t>
+        </w:r>
+      </w:hyperlink>
+      <w:hyperlink r:id="rId15" w:anchor="cite_note-7" w:history="1">
+        <w:r>
+          <w:rPr>
+            <w:rFonts w:ascii="Arial" w:eastAsia="Times New Roman" w:hAnsi="Arial" w:cs="Arial"/>
+            <w:color w:val="0B0080"/>
+            <w:sz w:val="15"/>
+            <w:vertAlign w:val="superscript"/>
+            <w:lang w:eastAsia="en-US"/>
+          </w:rPr>
+          <w:t>[7]</w:t>
+        </w:r>
+      </w:hyperlink>
+    </w:p>
+    <w:p>
+      <w:pPr>
+        <w:pStyle w:val="ListParagraph"/>
+        <w:numPr>
+          <w:ilvl w:val="0"/>
+          <w:numId w:val="1"/>
+        </w:numPr>
+        <w:shd w:val="clear" w:color="auto" w:fill="FFFFFF"/>
+        <w:spacing w:after="24" w:line="240" w:lineRule="auto"/>
+        <w:rPr>
+          <w:rFonts w:ascii="Arial" w:eastAsia="Times New Roman" w:hAnsi="Arial" w:cs="Arial"/>
+          <w:color w:val="222222"/>
+          <w:sz w:val="16"/>
+          <w:szCs w:val="9"/>
+          <w:lang w:eastAsia="en-US"/>
+        </w:rPr>
+      </w:pPr>
+      <w:r>
+        <w:rPr>
+          <w:rFonts w:ascii="Arial" w:eastAsia="Times New Roman" w:hAnsi="Arial" w:cs="Arial"/>
+          <w:color w:val="222222"/>
+          <w:sz w:val="16"/>
+          <w:szCs w:val="9"/>
+          <w:lang w:eastAsia="en-US"/>
+        </w:rPr>
+        <w:t>"many client-specific interfaces are better than one general-purpose interface."</w:t>
+      </w:r>
+      <w:hyperlink r:id="rId16" w:anchor="cite_note-martin-design-principles-8" w:history="1">
+        <w:r>
+          <w:rPr>
+            <w:rFonts w:ascii="Arial" w:eastAsia="Times New Roman" w:hAnsi="Arial" w:cs="Arial"/>
+            <w:color w:val="0B0080"/>
+            <w:sz w:val="15"/>
+            <w:vertAlign w:val="superscript"/>
+            <w:lang w:eastAsia="en-US"/>
+          </w:rPr>
+          <w:t>[8]</w:t>
+        </w:r>
+      </w:hyperlink>
+    </w:p>
+    <w:p>
+      <w:pPr>
+        <w:pStyle w:val="ListParagraph"/>
+        <w:numPr>
+          <w:ilvl w:val="0"/>
+          <w:numId w:val="1"/>
+        </w:numPr>
+        <w:shd w:val="clear" w:color="auto" w:fill="FFFFFF"/>
+        <w:spacing w:after="24" w:line="240" w:lineRule="auto"/>
+        <w:rPr>
+          <w:rFonts w:ascii="Arial" w:eastAsia="Times New Roman" w:hAnsi="Arial" w:cs="Arial"/>
+          <w:b/>
+          <w:bCs/>
+          <w:color w:val="222222"/>
+          <w:sz w:val="16"/>
+          <w:szCs w:val="9"/>
+          <w:lang w:eastAsia="en-US"/>
+        </w:rPr>
+      </w:pPr>
+      <w:hyperlink r:id="rId17" w:tooltip="Dependency inversion principle" w:history="1">
+        <w:r>
+          <w:rPr>
+            <w:rFonts w:ascii="Arial" w:eastAsia="Times New Roman" w:hAnsi="Arial" w:cs="Arial"/>
+            <w:b/>
+            <w:bCs/>
+            <w:color w:val="0B0080"/>
+            <w:sz w:val="16"/>
+            <w:lang w:eastAsia="en-US"/>
+          </w:rPr>
+          <w:t>Dependency inversion principle</w:t>
+        </w:r>
+      </w:hyperlink>
+      <w:hyperlink r:id="rId18" w:anchor="cite_note-9" w:history="1">
+        <w:r>
+          <w:rPr>
+            <w:rFonts w:ascii="Arial" w:eastAsia="Times New Roman" w:hAnsi="Arial" w:cs="Arial"/>
+            <w:color w:val="0B0080"/>
+            <w:sz w:val="15"/>
+            <w:vertAlign w:val="superscript"/>
+            <w:lang w:eastAsia="en-US"/>
+          </w:rPr>
+          <w:t>[9]</w:t>
+        </w:r>
+      </w:hyperlink>
+    </w:p>
+    <w:p>
+      <w:pPr>
+        <w:pStyle w:val="ListParagraph"/>
+        <w:numPr>
+          <w:ilvl w:val="0"/>
+          <w:numId w:val="1"/>
+        </w:numPr>
+        <w:shd w:val="clear" w:color="auto" w:fill="FFFFFF"/>
+        <w:spacing w:after="24" w:line="240" w:lineRule="auto"/>
+        <w:rPr>
+          <w:rFonts w:ascii="Arial" w:eastAsia="Times New Roman" w:hAnsi="Arial" w:cs="Arial"/>
+          <w:color w:val="222222"/>
+          <w:sz w:val="16"/>
+          <w:szCs w:val="9"/>
+          <w:lang w:eastAsia="en-US"/>
+        </w:rPr>
+      </w:pPr>
+      <w:r>
+        <w:rPr>
+          <w:rFonts w:ascii="Arial" w:eastAsia="Times New Roman" w:hAnsi="Arial" w:cs="Arial"/>
+          <w:color w:val="222222"/>
+          <w:sz w:val="16"/>
+          <w:szCs w:val="9"/>
+          <w:lang w:eastAsia="en-US"/>
+        </w:rPr>
+        <w:t>one should "depend upon abstractions, [not] concretions</w:t>
+      </w:r>
+    </w:p>
+    <w:p>
+      <w:pPr>
+        <w:pStyle w:val="ListParagraph"/>
+        <w:numPr>
+          <w:ilvl w:val="1"/>
+          <w:numId w:val="1"/>
+        </w:numPr>
+        <w:rPr>
+          <w:rFonts w:ascii="High Tower Text" w:hAnsi="High Tower Text"/>
+          <w:color w:val="FF0000"/>
+        </w:rPr>
+      </w:pPr>
+    </w:p>
+    <w:p>
+      <w:pPr>
+        <w:pStyle w:val="ListParagraph"/>
+        <w:numPr>
           <w:ilvl w:val="1"/>
           <w:numId w:val="1"/>
         </w:numPr>
@@ -2679,6 +3380,88 @@
       <w:pPr>
         <w:pStyle w:val="ListParagraph"/>
         <w:numPr>
+          <w:ilvl w:val="2"/>
+          <w:numId w:val="1"/>
+        </w:numPr>
+        <w:rPr>
+          <w:rFonts w:ascii="High Tower Text" w:hAnsi="High Tower Text"/>
+          <w:color w:val="FF0000"/>
+        </w:rPr>
+      </w:pPr>
+      <w:r>
+        <w:rPr>
+          <w:rFonts w:ascii="High Tower Text" w:hAnsi="High Tower Text"/>
+          <w:color w:val="FF0000"/>
+        </w:rPr>
+        <w:t>Singleton Pattern</w:t>
+      </w:r>
+    </w:p>
+    <w:p>
+      <w:pPr>
+        <w:pStyle w:val="ListParagraph"/>
+        <w:numPr>
+          <w:ilvl w:val="2"/>
+          <w:numId w:val="1"/>
+        </w:numPr>
+        <w:rPr>
+          <w:rFonts w:ascii="High Tower Text" w:hAnsi="High Tower Text"/>
+          <w:color w:val="FF0000"/>
+        </w:rPr>
+      </w:pPr>
+      <w:r>
+        <w:rPr>
+          <w:rFonts w:ascii="High Tower Text" w:hAnsi="High Tower Text"/>
+          <w:color w:val="FF0000"/>
+        </w:rPr>
+        <w:lastRenderedPageBreak/>
+        <w:t>Factory Pattern (</w:t>
+      </w:r>
+      <w:r>
+        <w:rPr>
+          <w:rFonts w:ascii="High Tower Text" w:hAnsi="High Tower Text"/>
+          <w:color w:val="FF0000"/>
+        </w:rPr>
+        <w:t xml:space="preserve">define </w:t>
+      </w:r>
+      <w:r>
+        <w:rPr>
+          <w:rFonts w:ascii="High Tower Text" w:hAnsi="High Tower Text"/>
+          <w:color w:val="FF0000"/>
+        </w:rPr>
+        <w:t>the type of the class</w:t>
+      </w:r>
+      <w:r>
+        <w:rPr>
+          <w:rFonts w:ascii="High Tower Text" w:hAnsi="High Tower Text"/>
+          <w:color w:val="FF0000"/>
+        </w:rPr>
+        <w:t xml:space="preserve"> that will be created)</w:t>
+      </w:r>
+    </w:p>
+    <w:p>
+      <w:pPr>
+        <w:pStyle w:val="ListParagraph"/>
+        <w:numPr>
+          <w:ilvl w:val="2"/>
+          <w:numId w:val="1"/>
+        </w:numPr>
+        <w:rPr>
+          <w:rFonts w:ascii="High Tower Text" w:hAnsi="High Tower Text"/>
+          <w:color w:val="FF0000"/>
+        </w:rPr>
+      </w:pPr>
+      <w:r>
+        <w:rPr>
+          <w:rFonts w:ascii="High Tower Text" w:hAnsi="High Tower Text"/>
+          <w:color w:val="FF0000"/>
+        </w:rPr>
+        <w:t>Strategy Pattern</w:t>
+      </w:r>
+    </w:p>
+    <w:p>
+      <w:pPr>
+        <w:pStyle w:val="ListParagraph"/>
+        <w:numPr>
           <w:ilvl w:val="1"/>
           <w:numId w:val="1"/>
         </w:numPr>
@@ -2910,7 +3693,6 @@
           <w:rFonts w:ascii="High Tower Text" w:hAnsi="High Tower Text"/>
           <w:color w:val="FF0000"/>
         </w:rPr>
-        <w:lastRenderedPageBreak/>
         <w:t>+ Tools / Frame</w:t>
       </w:r>
       <w:r>
@@ -3565,6 +4347,18 @@
     </w:pPr>
     <w:rPr>
       <w:lang w:eastAsia="en-US"/>
+    </w:rPr>
+  </w:style>
+  <w:style w:type="character" w:styleId="Hyperlink">
+    <w:name w:val="Hyperlink"/>
+    <w:basedOn w:val="DefaultParagraphFont"/>
+    <w:uiPriority w:val="99"/>
+    <w:semiHidden/>
+    <w:unhideWhenUsed/>
+    <w:rsid w:val="008162C8"/>
+    <w:rPr>
+      <w:color w:val="0000FF"/>
+      <w:u w:val="single"/>
     </w:rPr>
   </w:style>
 </w:styles>
@@ -3825,7 +4619,7 @@
   <a:extraClrSchemeLst/>
   <a:extLst>
     <a:ext uri="{05A4C25C-085E-4340-85A3-A5531E510DB2}">
-      <thm15:themeFamily xmlns:thm15="http://schemas.microsoft.com/office/thememl/2012/main" xmlns="" name="Office Theme" id="{62F939B6-93AF-4DB8-9C6B-D6C7DFDC589F}" vid="{4A3C46E8-61CC-4603-A589-7422A47A8E4A}"/>
+      <thm15:themeFamily xmlns="" xmlns:thm15="http://schemas.microsoft.com/office/thememl/2012/main" name="Office Theme" id="{62F939B6-93AF-4DB8-9C6B-D6C7DFDC589F}" vid="{4A3C46E8-61CC-4603-A589-7422A47A8E4A}"/>
     </a:ext>
   </a:extLst>
 </a:theme>
@@ -3836,7 +4630,7 @@
 </file>
 
 <file path=customXml/itemProps1.xml><?xml version="1.0" encoding="utf-8"?>
-<ds:datastoreItem xmlns:ds="http://schemas.openxmlformats.org/officeDocument/2006/customXml" ds:itemID="{B384669A-1243-4E42-8D4B-C4950ABC104F}">
+<ds:datastoreItem xmlns:ds="http://schemas.openxmlformats.org/officeDocument/2006/customXml" ds:itemID="{EF0E9F5C-D1BD-4F9B-8DAE-EB0C312C915C}">
   <ds:schemaRefs>
     <ds:schemaRef ds:uri="http://schemas.openxmlformats.org/officeDocument/2006/bibliography"/>
   </ds:schemaRefs>

</xml_diff>